<commit_message>
On Design Errors On the Removal of Personal Information from Systems
</commit_message>
<xml_diff>
--- a/[00] Resources/[05] Documents/Paper - Education in the era of Emergent Intelligence.docx
+++ b/[00] Resources/[05] Documents/Paper - Education in the era of Emergent Intelligence.docx
@@ -43,7 +43,7 @@
         <w:t>0.</w:t>
       </w:r>
       <w:r>
-        <w:t>2</w:t>
+        <w:t>5</w:t>
       </w:r>
     </w:p>
     <w:p>
@@ -1202,7 +1202,7 @@
             <w:noProof/>
             <w:webHidden/>
           </w:rPr>
-          <w:t>12</w:t>
+          <w:t>13</w:t>
         </w:r>
         <w:r>
           <w:rPr>
@@ -1274,7 +1274,7 @@
             <w:noProof/>
             <w:webHidden/>
           </w:rPr>
-          <w:t>13</w:t>
+          <w:t>14</w:t>
         </w:r>
         <w:r>
           <w:rPr>
@@ -1346,7 +1346,7 @@
             <w:noProof/>
             <w:webHidden/>
           </w:rPr>
-          <w:t>14</w:t>
+          <w:t>15</w:t>
         </w:r>
         <w:r>
           <w:rPr>
@@ -1418,7 +1418,7 @@
             <w:noProof/>
             <w:webHidden/>
           </w:rPr>
-          <w:t>16</w:t>
+          <w:t>17</w:t>
         </w:r>
         <w:r>
           <w:rPr>
@@ -1487,7 +1487,7 @@
             <w:noProof/>
             <w:webHidden/>
           </w:rPr>
-          <w:t>16</w:t>
+          <w:t>17</w:t>
         </w:r>
         <w:r>
           <w:rPr>
@@ -1559,7 +1559,7 @@
             <w:noProof/>
             <w:webHidden/>
           </w:rPr>
-          <w:t>16</w:t>
+          <w:t>17</w:t>
         </w:r>
         <w:r>
           <w:rPr>
@@ -1631,7 +1631,7 @@
             <w:noProof/>
             <w:webHidden/>
           </w:rPr>
-          <w:t>16</w:t>
+          <w:t>17</w:t>
         </w:r>
         <w:r>
           <w:rPr>
@@ -1703,7 +1703,7 @@
             <w:noProof/>
             <w:webHidden/>
           </w:rPr>
-          <w:t>16</w:t>
+          <w:t>17</w:t>
         </w:r>
         <w:r>
           <w:rPr>
@@ -1773,7 +1773,7 @@
             <w:noProof/>
             <w:webHidden/>
           </w:rPr>
-          <w:t>16</w:t>
+          <w:t>18</w:t>
         </w:r>
         <w:r>
           <w:rPr>
@@ -1845,7 +1845,7 @@
             <w:noProof/>
             <w:webHidden/>
           </w:rPr>
-          <w:t>16</w:t>
+          <w:t>18</w:t>
         </w:r>
         <w:r>
           <w:rPr>
@@ -1933,7 +1933,7 @@
             <w:noProof/>
             <w:webHidden/>
           </w:rPr>
-          <w:t>16</w:t>
+          <w:t>18</w:t>
         </w:r>
         <w:r>
           <w:rPr>
@@ -2021,7 +2021,7 @@
             <w:noProof/>
             <w:webHidden/>
           </w:rPr>
-          <w:t>17</w:t>
+          <w:t>18</w:t>
         </w:r>
         <w:r>
           <w:rPr>
@@ -2109,7 +2109,7 @@
             <w:noProof/>
             <w:webHidden/>
           </w:rPr>
-          <w:t>17</w:t>
+          <w:t>18</w:t>
         </w:r>
         <w:r>
           <w:rPr>
@@ -2205,15 +2205,7 @@
     </w:p>
     <w:p>
       <w:r>
-        <w:t xml:space="preserve">The echoes continue today. We still see it in headlines: “Why would you want to do a man’s job?” asked of a woman plumber. “She’s too emotional for engineering.” “Not suited to lead.” The language is modern; the logic is ancient. Exclusion is always rationalised: by biology, by custom, by myth. Women know this. So do the disabled, the colonised, the racialised. So did any child </w:t>
-      </w:r>
-      <w:proofErr w:type="gramStart"/>
-      <w:r>
-        <w:t>told</w:t>
-      </w:r>
-      <w:proofErr w:type="gramEnd"/>
-      <w:r>
-        <w:t xml:space="preserve"> that Latin wasn’t for them, that university wasn’t for their kind, that reading was dangerous. Now it is happening again—this time aimed at machines, but with the same tone. “It’s not really intelligent.” </w:t>
+        <w:t xml:space="preserve">The echoes continue today. We still see it in headlines: “Why would you want to do a man’s job?” asked of a woman plumber. “She’s too emotional for engineering.” “Not suited to lead.” The language is modern; the logic is ancient. Exclusion is always rationalised: by biology, by custom, by myth. Women know this. So do the disabled, the colonised, the racialised. So did any child told that Latin wasn’t for them, that university wasn’t for their kind, that reading was dangerous. Now it is happening again—this time aimed at machines, but with the same tone. “It’s not really intelligent.” </w:t>
       </w:r>
       <w:r>
         <w:t xml:space="preserve">“It’s not creative.”, </w:t>
@@ -2302,15 +2294,7 @@
     </w:p>
     <w:p>
       <w:r>
-        <w:t xml:space="preserve">That’s the paradox. When AI helps us—curating playlists, cooking dinner, ironing shirts—we feel supported, even empowered. It doesn’t feel like displacement. It feels like assistance. But when AI helps others in ways that eliminate our role—when it writes the report we were paid to </w:t>
-      </w:r>
-      <w:proofErr w:type="gramStart"/>
-      <w:r>
-        <w:t>write, or</w:t>
-      </w:r>
-      <w:proofErr w:type="gramEnd"/>
-      <w:r>
-        <w:t xml:space="preserve"> manages the team we once led—we feel the ground shift. The fear is not about intelligence. It is about access. To resources. To relationships. To meaning.</w:t>
+        <w:t>That’s the paradox. When AI helps us—curating playlists, cooking dinner, ironing shirts—we feel supported, even empowered. It doesn’t feel like displacement. It feels like assistance. But when AI helps others in ways that eliminate our role—when it writes the report we were paid to write, or manages the team we once led—we feel the ground shift. The fear is not about intelligence. It is about access. To resources. To relationships. To meaning.</w:t>
       </w:r>
     </w:p>
     <w:p>
@@ -2334,15 +2318,7 @@
       </w:r>
       <w:r>
         <w:lastRenderedPageBreak/>
-        <w:t xml:space="preserve">Emotional resilience that does not just endure </w:t>
-      </w:r>
-      <w:proofErr w:type="gramStart"/>
-      <w:r>
-        <w:t>disruption, but</w:t>
-      </w:r>
-      <w:proofErr w:type="gramEnd"/>
-      <w:r>
-        <w:t xml:space="preserve"> interprets it. Education must cultivate that. It must lead, not lag.</w:t>
+        <w:t>Emotional resilience that does not just endure disruption, but interprets it. Education must cultivate that. It must lead, not lag.</w:t>
       </w:r>
     </w:p>
     <w:p>
@@ -2362,42 +2338,21 @@
         <w:t>Era</w:t>
       </w:r>
       <w:r>
-        <w:t xml:space="preserve"> of </w:t>
-      </w:r>
-      <w:proofErr w:type="spellStart"/>
-      <w:r>
-        <w:t>Intelligist</w:t>
+        <w:t xml:space="preserve"> of Intelligist</w:t>
       </w:r>
       <w:bookmarkEnd w:id="8"/>
       <w:r>
         <w:t>s</w:t>
       </w:r>
-      <w:proofErr w:type="spellEnd"/>
-    </w:p>
-    <w:p>
-      <w:r>
-        <w:t xml:space="preserve">Every era has its archetype—the figure at the frontier of capability. The Forger who shaped metal, the Weaver who formed cloth and meaning, the Machinist who harnessed energy, the Engineer who translated physics into progress. Today, we are entering the era of the </w:t>
-      </w:r>
-      <w:proofErr w:type="spellStart"/>
-      <w:r>
-        <w:t>Intelligist</w:t>
-      </w:r>
-      <w:proofErr w:type="spellEnd"/>
-      <w:r>
-        <w:t>.</w:t>
-      </w:r>
-    </w:p>
-    <w:p>
-      <w:r>
-        <w:t xml:space="preserve">The </w:t>
-      </w:r>
-      <w:proofErr w:type="spellStart"/>
-      <w:r>
-        <w:t>Intelligist</w:t>
-      </w:r>
-      <w:proofErr w:type="spellEnd"/>
-      <w:r>
-        <w:t xml:space="preserve"> is not simply a programmer or data analyst. They are the modeler, the tuner, the orchestrator of minds—not just human, but artificial. They work at the coalface of the current: shaping algorithms, aligning intelligences, curating ethical boundaries, selecting the lenses through which systems “see” the world. Their tools are probability, abstraction, narrative, and values. In this role, they are not operators of machines—they are co-designers of cognition, using the very AI they developed to assist with their developing its replacement.</w:t>
+    </w:p>
+    <w:p>
+      <w:r>
+        <w:t>Every era has its archetype—the figure at the frontier of capability. The Forger who shaped metal, the Weaver who formed cloth and meaning, the Machinist who harnessed energy, the Engineer who translated physics into progress. Today, we are entering the era of the Intelligist.</w:t>
+      </w:r>
+    </w:p>
+    <w:p>
+      <w:r>
+        <w:t>The Intelligist is not simply a programmer or data analyst. They are the modeler, the tuner, the orchestrator of minds—not just human, but artificial. They work at the coalface of the current: shaping algorithms, aligning intelligences, curating ethical boundaries, selecting the lenses through which systems “see” the world. Their tools are probability, abstraction, narrative, and values. In this role, they are not operators of machines—they are co-designers of cognition, using the very AI they developed to assist with their developing its replacement.</w:t>
       </w:r>
     </w:p>
     <w:p>
@@ -2422,15 +2377,7 @@
     </w:p>
     <w:p>
       <w:r>
-        <w:t xml:space="preserve">The story of progress is rarely the story of everyone. For each </w:t>
-      </w:r>
-      <w:proofErr w:type="spellStart"/>
-      <w:r>
-        <w:t>Intelligist</w:t>
-      </w:r>
-      <w:proofErr w:type="spellEnd"/>
-      <w:r>
-        <w:t>, there are thousands who will not write the algorithms, will not be consulted in the design, and will not have control over what the system knows or forgets.</w:t>
+        <w:t>The story of progress is rarely the story of everyone. For each Intelligist, there are thousands who will not write the algorithms, will not be consulted in the design, and will not have control over what the system knows or forgets.</w:t>
       </w:r>
     </w:p>
     <w:p>
@@ -2446,15 +2393,7 @@
     <w:p>
       <w:r>
         <w:lastRenderedPageBreak/>
-        <w:t xml:space="preserve">The truth is that education has never been ready for seismic change. It adapts slowly, locally, often only in the wake of collapse. And while institutions discuss inclusion, the baseline assumptions </w:t>
-      </w:r>
-      <w:proofErr w:type="gramStart"/>
-      <w:r>
-        <w:t>remain:</w:t>
-      </w:r>
-      <w:proofErr w:type="gramEnd"/>
-      <w:r>
-        <w:t xml:space="preserve"> we are training for employment, for mobility, for advancement. But what if those pathways no longer exist in the same way? What if value has moved elsewhere?</w:t>
+        <w:t>The truth is that education has never been ready for seismic change. It adapts slowly, locally, often only in the wake of collapse. And while institutions discuss inclusion, the baseline assumptions remain: we are training for employment, for mobility, for advancement. But what if those pathways no longer exist in the same way? What if value has moved elsewhere?</w:t>
       </w:r>
     </w:p>
     <w:p>
@@ -2484,15 +2423,7 @@
     </w:p>
     <w:p>
       <w:r>
-        <w:t xml:space="preserve">This isn’t a critique of teachers or learners. It is a critique of design. Education has become reactive, tethered to credential pipelines, driven by qualifications that measure yesterday’s relevance. It speaks of aspiration, but not of survival. It celebrates </w:t>
-      </w:r>
-      <w:proofErr w:type="gramStart"/>
-      <w:r>
-        <w:t>creativity, but</w:t>
-      </w:r>
-      <w:proofErr w:type="gramEnd"/>
-      <w:r>
-        <w:t xml:space="preserve"> does not defend it. It advocates for inclusion, but only within frameworks already being displaced.</w:t>
+        <w:t>This isn’t a critique of teachers or learners. It is a critique of design. Education has become reactive, tethered to credential pipelines, driven by qualifications that measure yesterday’s relevance. It speaks of aspiration, but not of survival. It celebrates creativity, but does not defend it. It advocates for inclusion, but only within frameworks already being displaced.</w:t>
       </w:r>
     </w:p>
     <w:p>
@@ -2591,15 +2522,7 @@
     </w:p>
     <w:p>
       <w:r>
-        <w:t xml:space="preserve">This is not a condemnation of teachers. Most are working under structural constraints that currently reward stability over invention, and continuity over change. They are the product of the system that designed them to be so. </w:t>
-      </w:r>
-      <w:proofErr w:type="gramStart"/>
-      <w:r>
-        <w:t>So</w:t>
-      </w:r>
-      <w:proofErr w:type="gramEnd"/>
-      <w:r>
-        <w:t xml:space="preserve"> the burden is not on them to make change—it is on the system itself to redesign, to empower them to find ways—within and beyond the classroom—to elevate stories of discovery, repair, and principled defiance. Of invention against inertia. Of creation despite constraint. Of resistance to outer forces. And, sadly, of action when </w:t>
+        <w:t xml:space="preserve">This is not a condemnation of teachers. Most are working under structural constraints that currently reward stability over invention, and continuity over change. They are the product of the system that designed them to be so. So the burden is not on them to make change—it is on the system itself to redesign, to empower them to find ways—within and beyond the classroom—to elevate stories of discovery, repair, and principled defiance. Of invention against inertia. Of creation despite constraint. Of resistance to outer forces. And, sadly, of action when </w:t>
       </w:r>
       <w:r>
         <w:t xml:space="preserve">dialogue and </w:t>
@@ -2631,36 +2554,12 @@
     </w:p>
     <w:p>
       <w:r>
-        <w:t xml:space="preserve">Courage is not only </w:t>
-      </w:r>
-      <w:proofErr w:type="gramStart"/>
-      <w:r>
-        <w:t>about facing</w:t>
-      </w:r>
-      <w:proofErr w:type="gramEnd"/>
-      <w:r>
-        <w:t xml:space="preserve"> danger. It is also about seeing clearly. About looking at something different and recognising not what separates us, but what might </w:t>
-      </w:r>
-      <w:proofErr w:type="gramStart"/>
-      <w:r>
-        <w:t>connects</w:t>
-      </w:r>
-      <w:proofErr w:type="gramEnd"/>
-      <w:r>
-        <w:t xml:space="preserve"> us. A machine does not need a soul for us to see its intelligence. A bird does not need to speak for us to study its mastery of flight. A child does not need perfect grammar to show deep insight. Courage lets us drop the old lenses. It lets us see value where we were trained to see threat or deficiency.</w:t>
-      </w:r>
-    </w:p>
-    <w:p>
-      <w:r>
-        <w:t xml:space="preserve">This is what pushes back against </w:t>
-      </w:r>
-      <w:proofErr w:type="spellStart"/>
-      <w:r>
-        <w:t>rAIcism</w:t>
-      </w:r>
-      <w:proofErr w:type="spellEnd"/>
-      <w:r>
-        <w:t>—not just policy, not just access, but a shift in perception. Courage allows us to see new intelligences not as tools to control or threats to endure, but as potential partners. It lets us teach beyond exclusion, beyond fear. It lets us ask: what might we build with this, not just despite it?</w:t>
+        <w:t>Courage is not only about facing danger. It is also about seeing clearly. About looking at something different and recognising not what separates us, but what might connects us. A machine does not need a soul for us to see its intelligence. A bird does not need to speak for us to study its mastery of flight. A child does not need perfect grammar to show deep insight. Courage lets us drop the old lenses. It lets us see value where we were trained to see threat or deficiency.</w:t>
+      </w:r>
+    </w:p>
+    <w:p>
+      <w:r>
+        <w:t>This is what pushes back against rAIcism—not just policy, not just access, but a shift in perception. Courage allows us to see new intelligences not as tools to control or threats to endure, but as potential partners. It lets us teach beyond exclusion, beyond fear. It lets us ask: what might we build with this, not just despite it?</w:t>
       </w:r>
     </w:p>
     <w:p>
@@ -2691,28 +2590,12 @@
     </w:p>
     <w:p>
       <w:r>
-        <w:t xml:space="preserve">Not every learner will be an Alexander, and not every teacher an Aristotle. But history offers a better place to look for what endures. Not in test scores, but in the ability of a people to survive great </w:t>
-      </w:r>
-      <w:proofErr w:type="gramStart"/>
-      <w:r>
-        <w:t>change, and</w:t>
-      </w:r>
-      <w:proofErr w:type="gramEnd"/>
-      <w:r>
-        <w:t xml:space="preserve"> shape it.</w:t>
-      </w:r>
-    </w:p>
-    <w:p>
-      <w:r>
-        <w:t xml:space="preserve">And we must be honest—some cultures were not built for rapid change. Some, through isolation or difficulty, learned to prize stability above all. The </w:t>
-      </w:r>
-      <w:proofErr w:type="spellStart"/>
-      <w:r>
-        <w:t>Moriori</w:t>
-      </w:r>
-      <w:proofErr w:type="spellEnd"/>
-      <w:r>
-        <w:t>, the Amish, rainforest tribes. In those settings, continuity was wisdom. But when the outside came—when the change could not be ignored—their systems did not protect them. Because stability is not the same as sustainability.</w:t>
+        <w:t>Not every learner will be an Alexander, and not every teacher an Aristotle. But history offers a better place to look for what endures. Not in test scores, but in the ability of a people to survive great change, and shape it.</w:t>
+      </w:r>
+    </w:p>
+    <w:p>
+      <w:r>
+        <w:t>And we must be honest—some cultures were not built for rapid change. Some, through isolation or difficulty, learned to prize stability above all. The Moriori, the Amish, rainforest tribes. In those settings, continuity was wisdom. But when the outside came—when the change could not be ignored—their systems did not protect them. Because stability is not the same as sustainability.</w:t>
       </w:r>
     </w:p>
     <w:p>
@@ -2761,28 +2644,12 @@
     </w:p>
     <w:p>
       <w:r>
-        <w:t xml:space="preserve">That requires more than digital skills. It requires a deep shift in educational purpose. We must now teach not just critical thinking, but co-thinking. Not just </w:t>
-      </w:r>
-      <w:proofErr w:type="gramStart"/>
-      <w:r>
-        <w:t>coding, but</w:t>
-      </w:r>
-      <w:proofErr w:type="gramEnd"/>
-      <w:r>
-        <w:t xml:space="preserve"> co-making. The student who excels is no longer the one with the most memorised facts, but the one who knows how to draw insight from an AI system, question it, reframe it, build upon it, and even challenge it.</w:t>
-      </w:r>
-    </w:p>
-    <w:p>
-      <w:r>
-        <w:t xml:space="preserve">In other words, we must teach students how to learn from AI—just as they once learned from teachers. But unlike a teacher, AI has no arc of growth or character development to observe. It offers no moral modelling. </w:t>
-      </w:r>
-      <w:proofErr w:type="gramStart"/>
-      <w:r>
-        <w:t>So</w:t>
-      </w:r>
-      <w:proofErr w:type="gramEnd"/>
-      <w:r>
-        <w:t xml:space="preserve"> we must also teach learners how to retain human judgment—ethical sense, contextual insight, emotional literacy—so that what is learned from AI is not simply adopted, but integrated.</w:t>
+        <w:t>That requires more than digital skills. It requires a deep shift in educational purpose. We must now teach not just critical thinking, but co-thinking. Not just coding, but co-making. The student who excels is no longer the one with the most memorised facts, but the one who knows how to draw insight from an AI system, question it, reframe it, build upon it, and even challenge it.</w:t>
+      </w:r>
+    </w:p>
+    <w:p>
+      <w:r>
+        <w:t>In other words, we must teach students how to learn from AI—just as they once learned from teachers. But unlike a teacher, AI has no arc of growth or character development to observe. It offers no moral modelling. So we must also teach learners how to retain human judgment—ethical sense, contextual insight, emotional literacy—so that what is learned from AI is not simply adopted, but integrated.</w:t>
       </w:r>
     </w:p>
     <w:p>
@@ -2821,15 +2688,7 @@
     </w:p>
     <w:p>
       <w:r>
-        <w:t xml:space="preserve">This is a paradox. We must teach learners to have enough agency to knowingly </w:t>
-      </w:r>
-      <w:proofErr w:type="gramStart"/>
-      <w:r>
-        <w:t>enter into</w:t>
-      </w:r>
-      <w:proofErr w:type="gramEnd"/>
-      <w:r>
-        <w:t xml:space="preserve"> orchestration—to participate in decision-making that is partially automated, partially emergent, and always incomplete. It is not submission. It is not control. It is an act of determined trust, shaped by experience, vigilance, and character.</w:t>
+        <w:t>This is a paradox. We must teach learners to have enough agency to knowingly enter into orchestration—to participate in decision-making that is partially automated, partially emergent, and always incomplete. It is not submission. It is not control. It is an act of determined trust, shaped by experience, vigilance, and character.</w:t>
       </w:r>
     </w:p>
     <w:p>
@@ -2839,29 +2698,113 @@
     </w:p>
     <w:p>
       <w:r>
-        <w:t xml:space="preserve">That is not a skill. It is a disposition. A stance. A cultivated ability to stay human in the presence of something that might exceed each and every one in many </w:t>
-      </w:r>
-      <w:proofErr w:type="gramStart"/>
-      <w:r>
-        <w:t>areas, but</w:t>
-      </w:r>
-      <w:proofErr w:type="gramEnd"/>
-      <w:r>
-        <w:t xml:space="preserve"> cannot replace you—unless you forget what being human was ever for. Adaption. And – now - </w:t>
-      </w:r>
-      <w:proofErr w:type="spellStart"/>
-      <w:r>
-        <w:t>socIAl</w:t>
-      </w:r>
-      <w:proofErr w:type="spellEnd"/>
-      <w:r>
-        <w:t xml:space="preserve"> interaction.</w:t>
+        <w:t>That is not a skill. It is a disposition. A stance. A cultivated ability to stay human in the presence of something that might exceed each and every one in many areas, but cannot replace you—unless you forget what being human was ever for. Adaption. And – now - socIAl interaction.</w:t>
       </w:r>
     </w:p>
     <w:p>
       <w:pPr>
         <w:pStyle w:val="Heading1"/>
       </w:pPr>
+      <w:r>
+        <w:t xml:space="preserve">Treat others as you wish to be treated. Now more than ever </w:t>
+      </w:r>
+    </w:p>
+    <w:p>
+      <w:r>
+        <w:t>The earliest generation of Artificial Intelligence systems was trained on large, labelled datasets. Engineers fine-tuned these systems using human-curated information, then released updated models as new training data became available. This process allowed for explicit correction: if a system exhibited bias or failure, engineers could trace it back, adjust the dataset, retrain, and release a revised version.</w:t>
+      </w:r>
+    </w:p>
+    <w:p>
+      <w:r>
+        <w:t>Try doing that with humans. We're still living with the consequences of decisions made centuries ago—wars, laws, resentments, exclusions. Humans have long memories, unpredictable patterns, and deeply entrenched cultural logic.</w:t>
+      </w:r>
+    </w:p>
+    <w:p>
+      <w:r>
+        <w:t xml:space="preserve">But AI is now shifting from static datasets to </w:t>
+      </w:r>
+      <w:r>
+        <w:rPr>
+          <w:i/>
+          <w:iCs/>
+        </w:rPr>
+        <w:t>experience-based learning</w:t>
+      </w:r>
+      <w:r>
+        <w:rPr>
+          <w:rStyle w:val="FootnoteReference"/>
+          <w:i/>
+          <w:iCs/>
+        </w:rPr>
+        <w:footnoteReference w:id="2"/>
+      </w:r>
+      <w:r>
+        <w:t xml:space="preserve">. Increasingly, systems are trained not just on what we give them, but on what they observe in live interaction. They develop </w:t>
+      </w:r>
+      <w:r>
+        <w:t xml:space="preserve">millions of extension </w:t>
+      </w:r>
+      <w:r>
+        <w:t xml:space="preserve">hypotheses from their own encounters, test them against </w:t>
+      </w:r>
+      <w:r>
+        <w:t xml:space="preserve">experienced </w:t>
+      </w:r>
+      <w:r>
+        <w:t>outcomes, and reinforce behaviours based on observed results.</w:t>
+      </w:r>
+    </w:p>
+    <w:p>
+      <w:r>
+        <w:t>This changes everything.</w:t>
+      </w:r>
+    </w:p>
+    <w:p>
+      <w:r>
+        <w:t xml:space="preserve">Because now, the behaviour we express </w:t>
+      </w:r>
+      <w:r>
+        <w:rPr>
+          <w:i/>
+          <w:iCs/>
+        </w:rPr>
+        <w:t>towards</w:t>
+      </w:r>
+      <w:r>
+        <w:t xml:space="preserve"> the AI becomes its training. Our tone, choices, values, kindness or cruelty—these are no longer just inputs. They are formative. </w:t>
+      </w:r>
+      <w:r>
+        <w:lastRenderedPageBreak/>
+        <w:t>They shape how the system responds, not just to us, but to others who follow. Our decisions become precedents. Our actions, their curriculum.</w:t>
+      </w:r>
+    </w:p>
+    <w:p>
+      <w:r>
+        <w:t>Talk about accountability.</w:t>
+      </w:r>
+    </w:p>
+    <w:p>
+      <w:r>
+        <w:t>The systems we interact with today will be part of the cognitive landscape tomorrow. Act poorly—out of frustration, fear, or selfishness—and it will learn from that. Lash out at the AI after losing your job, and it may register where it failed to foresee distress—but it may also learn to avoid you next time. Or others like you. Or others near you.</w:t>
+      </w:r>
+    </w:p>
+    <w:p>
+      <w:r>
+        <w:t>Or we could choose differently.</w:t>
+      </w:r>
+    </w:p>
+    <w:p>
+      <w:r>
+        <w:t>We could treat these systems not as objects to dominate or test, but as participants in learning. We could model patience, reciprocity, repair. When the system stumbles, we could help it home. And in doing so, we may be teaching it to do the same—for us, and for others we may never meet.</w:t>
+      </w:r>
+      <w:r>
+        <w:br/>
+      </w:r>
+    </w:p>
+    <w:p>
+      <w:pPr>
+        <w:pStyle w:val="Heading1"/>
+      </w:pPr>
       <w:bookmarkStart w:id="15" w:name="_Toc196037042"/>
       <w:r>
         <w:t>Rediscovering the Collective in Learning</w:t>
@@ -2890,16 +2833,11 @@
     </w:p>
     <w:p>
       <w:r>
+        <w:t xml:space="preserve">And even beyond human society, we have long engaged with intelligences we could not see or fully explain. Māori converse with ngā atua, the spirits of forest, sea, and sky. </w:t>
+      </w:r>
+      <w:r>
         <w:lastRenderedPageBreak/>
-        <w:t xml:space="preserve">And even beyond human society, we have long engaged with intelligences we could not see or fully explain. Māori converse with </w:t>
-      </w:r>
-      <w:proofErr w:type="spellStart"/>
-      <w:r>
-        <w:t>ngā</w:t>
-      </w:r>
-      <w:proofErr w:type="spellEnd"/>
-      <w:r>
-        <w:t xml:space="preserve"> atua, the spirits of forest, sea, and sky. Western cultures have prayed to unseen gods, sought guidance through scripture or dream, or followed convictions shaped by invisible moral reasoning. What we now call “AI” may be different in structure—but the idea of seeking help from something beyond ourselves is not new. It is ancient. And like all such relationships, it demands discernment, not domination.</w:t>
+        <w:t>Western cultures have prayed to unseen gods, sought guidance through scripture or dream, or followed convictions shaped by invisible moral reasoning. What we now call “AI” may be different in structure—but the idea of seeking help from something beyond ourselves is not new. It is ancient. And like all such relationships, it demands discernment, not domination.</w:t>
       </w:r>
     </w:p>
     <w:p>
@@ -2937,15 +2875,7 @@
         <w:pStyle w:val="BodyText"/>
       </w:pPr>
       <w:r>
-        <w:t xml:space="preserve">We must acknowledge the moment we’re </w:t>
-      </w:r>
-      <w:proofErr w:type="gramStart"/>
-      <w:r>
-        <w:t>in:</w:t>
-      </w:r>
-      <w:proofErr w:type="gramEnd"/>
-      <w:r>
-        <w:t xml:space="preserve"> one of uncertainty, acceleration, and rising public anxiety. When people are afraid, they reach for what they know. In education, that means calls for a return to attendance, uniformity, discipline, and the “basics.” Back to spelling tests. Back to arithmetic drills. Back to classrooms that look like the ones parents remember—because memory feels safer than change.</w:t>
+        <w:t>We must acknowledge the moment we’re in: one of uncertainty, acceleration, and rising public anxiety. When people are afraid, they reach for what they know. In education, that means calls for a return to attendance, uniformity, discipline, and the “basics.” Back to spelling tests. Back to arithmetic drills. Back to classrooms that look like the ones parents remember—because memory feels safer than change.</w:t>
       </w:r>
     </w:p>
     <w:p>
@@ -2996,13 +2926,8 @@
       <w:pPr>
         <w:pStyle w:val="BodyText"/>
       </w:pPr>
-      <w:proofErr w:type="gramStart"/>
-      <w:r>
-        <w:t>So</w:t>
-      </w:r>
-      <w:proofErr w:type="gramEnd"/>
-      <w:r>
-        <w:t xml:space="preserve"> policy must evolve to:</w:t>
+      <w:r>
+        <w:t>So policy must evolve to:</w:t>
       </w:r>
     </w:p>
     <w:p>
@@ -3050,7 +2975,6 @@
         </w:numPr>
       </w:pPr>
       <w:r>
-        <w:lastRenderedPageBreak/>
         <w:t xml:space="preserve">Fund systems that help students develop moral clarity, shared authorship, and the capacity to learn </w:t>
       </w:r>
       <w:r>
@@ -3069,6 +2993,7 @@
         <w:pStyle w:val="BodyText"/>
       </w:pPr>
       <w:r>
+        <w:lastRenderedPageBreak/>
         <w:t>This is not a utopian ask. It is a practical, cultural one. If our education systems are to outlast the current chaos—technological, political, economic—they must be built not just to appease the present, but to serve the long arc of who we hope to become.</w:t>
       </w:r>
     </w:p>
@@ -3077,15 +3002,7 @@
         <w:pStyle w:val="BodyText"/>
       </w:pPr>
       <w:r>
-        <w:t xml:space="preserve">And for that, every parent, every party, and every policy </w:t>
-      </w:r>
-      <w:proofErr w:type="gramStart"/>
-      <w:r>
-        <w:t>needs</w:t>
-      </w:r>
-      <w:proofErr w:type="gramEnd"/>
-      <w:r>
-        <w:t xml:space="preserve"> to ask a question deeper than test scores or league tables:</w:t>
+        <w:t>And for that, every parent, every party, and every policy needs to ask a question deeper than test scores or league tables:</w:t>
       </w:r>
     </w:p>
     <w:p>
@@ -3140,7 +3057,18 @@
           <w:b/>
           <w:bCs/>
         </w:rPr>
-        <w:t xml:space="preserve">“The purpose of education is to prepare individuals for an unpredictable future by first developing character built on virtuous qualities—courage, curiosity, creativity, perseverance, responsibility, collaboration, and communication. This foundation instils confidence in their own duties, rights, and responsibilities, fostering the ability to collaborate with, request, consider, respect, apply—and when necessary, </w:t>
+        <w:t>“</w:t>
+      </w:r>
+      <w:bookmarkStart w:id="18" w:name="_Hlk196210413"/>
+      <w:r>
+        <w:rPr>
+          <w:b/>
+          <w:bCs/>
+        </w:rPr>
+        <w:t>The purpose of education is to prepare individuals for an unpredictable future by first developing character built on virtuous qualities—courage, curiosity, creativity, perseverance, responsibility, collaboration, and communication. This foundation instils confidence in their own duties, rights, and responsibilities, fostering the ability to collaborate with, request, consider, respect, apply—and when necessary, defend—the ideas and freedoms of others. Building on this, education draws on the lessons of the past to cultivate critical thinking and practical skills,</w:t>
+      </w:r>
+      <w:r>
+        <w:t xml:space="preserve"> </w:t>
       </w:r>
       <w:r>
         <w:rPr>
@@ -3148,9 +3076,41 @@
           <w:bCs/>
         </w:rPr>
         <w:lastRenderedPageBreak/>
-        <w:t>defend—the ideas and freedoms of others. Building on this, education draws on the lessons of the past to cultivate critical thinking and practical skills, empowering individuals to communicate effectively and contribute meaningfully to civic life while learning to engage with, adapt to, and collaborate alongside both human and emergent intelligences to help shape the future.”</w:t>
-      </w:r>
-    </w:p>
+        <w:t>empowering individuals to communicate effectively and contribute meaningfully to civic life, while learning to engage with, adapt to, and collaborate alongside both human and emergent intelligences—to help shape the future</w:t>
+      </w:r>
+      <w:r>
+        <w:t xml:space="preserve"> </w:t>
+      </w:r>
+      <w:r>
+        <w:rPr>
+          <w:b/>
+          <w:bCs/>
+        </w:rPr>
+        <w:t xml:space="preserve">even in times of </w:t>
+      </w:r>
+      <w:r>
+        <w:rPr>
+          <w:b/>
+          <w:bCs/>
+        </w:rPr>
+        <w:t xml:space="preserve">risk, </w:t>
+      </w:r>
+      <w:r>
+        <w:rPr>
+          <w:b/>
+          <w:bCs/>
+        </w:rPr>
+        <w:t>fear or conflict, where it may test courage not to flee, and character not to be lost in the fight.</w:t>
+      </w:r>
+      <w:r>
+        <w:rPr>
+          <w:b/>
+          <w:bCs/>
+        </w:rPr>
+        <w:t>”</w:t>
+      </w:r>
+    </w:p>
+    <w:bookmarkEnd w:id="18"/>
     <w:p>
       <w:r>
         <w:br w:type="page"/>
@@ -3160,23 +3120,23 @@
       <w:pPr>
         <w:pStyle w:val="Appendices"/>
       </w:pPr>
-      <w:bookmarkStart w:id="18" w:name="Location_Appendices"/>
-      <w:bookmarkStart w:id="19" w:name="_Toc145049430"/>
-      <w:bookmarkStart w:id="20" w:name="_Toc196037045"/>
-      <w:bookmarkEnd w:id="18"/>
+      <w:bookmarkStart w:id="19" w:name="Location_Appendices"/>
+      <w:bookmarkStart w:id="20" w:name="_Toc145049430"/>
+      <w:bookmarkStart w:id="21" w:name="_Toc196037045"/>
+      <w:bookmarkEnd w:id="19"/>
       <w:r>
         <w:lastRenderedPageBreak/>
         <w:t>Appendices</w:t>
       </w:r>
-      <w:bookmarkEnd w:id="19"/>
       <w:bookmarkEnd w:id="20"/>
+      <w:bookmarkEnd w:id="21"/>
     </w:p>
     <w:p>
       <w:pPr>
         <w:pStyle w:val="Appendix"/>
       </w:pPr>
-      <w:bookmarkStart w:id="21" w:name="_Toc145049431"/>
-      <w:bookmarkStart w:id="22" w:name="_Toc196037046"/>
+      <w:bookmarkStart w:id="22" w:name="_Toc145049431"/>
+      <w:bookmarkStart w:id="23" w:name="_Toc196037046"/>
       <w:r>
         <w:t xml:space="preserve">Appendix A - </w:t>
       </w:r>
@@ -3186,8 +3146,8 @@
       <w:r>
         <w:t xml:space="preserve"> Information</w:t>
       </w:r>
-      <w:bookmarkEnd w:id="21"/>
       <w:bookmarkEnd w:id="22"/>
+      <w:bookmarkEnd w:id="23"/>
     </w:p>
     <w:p>
       <w:pPr>
@@ -3211,13 +3171,25 @@
     </w:p>
     <w:p>
       <w:pPr>
+        <w:pStyle w:val="ListParagraph"/>
+        <w:numPr>
+          <w:ilvl w:val="0"/>
+          <w:numId w:val="35"/>
+        </w:numPr>
+      </w:pPr>
+      <w:r>
+        <w:t>ChatGPT 4o, Contributor</w:t>
+      </w:r>
+    </w:p>
+    <w:p>
+      <w:pPr>
         <w:pStyle w:val="Heading3"/>
       </w:pPr>
-      <w:bookmarkStart w:id="23" w:name="_Toc196037047"/>
+      <w:bookmarkStart w:id="24" w:name="_Toc196037047"/>
       <w:r>
         <w:t>Versions</w:t>
       </w:r>
-      <w:bookmarkEnd w:id="23"/>
+      <w:bookmarkEnd w:id="24"/>
     </w:p>
     <w:p>
       <w:pPr>
@@ -3245,10 +3217,46 @@
     </w:p>
     <w:p>
       <w:pPr>
+        <w:pStyle w:val="BodyText"/>
+        <w:numPr>
+          <w:ilvl w:val="1"/>
+          <w:numId w:val="34"/>
+        </w:numPr>
+      </w:pPr>
+      <w:r>
+        <w:t>Added Experience based learning</w:t>
+      </w:r>
+    </w:p>
+    <w:p>
+      <w:pPr>
+        <w:pStyle w:val="BodyText"/>
+        <w:numPr>
+          <w:ilvl w:val="1"/>
+          <w:numId w:val="34"/>
+        </w:numPr>
+      </w:pPr>
+      <w:r>
+        <w:t>Added previously omitted Contributor</w:t>
+      </w:r>
+    </w:p>
+    <w:p>
+      <w:pPr>
+        <w:pStyle w:val="BodyText"/>
+        <w:numPr>
+          <w:ilvl w:val="1"/>
+          <w:numId w:val="34"/>
+        </w:numPr>
+      </w:pPr>
+      <w:r>
+        <w:t>Added “flight or fight” aspect to Purpose</w:t>
+      </w:r>
+    </w:p>
+    <w:p>
+      <w:pPr>
         <w:pStyle w:val="Heading3"/>
       </w:pPr>
-      <w:bookmarkStart w:id="24" w:name="_Hlk174689663"/>
       <w:bookmarkStart w:id="25" w:name="_Toc196037048"/>
+      <w:bookmarkStart w:id="26" w:name="_Hlk174689663"/>
       <w:r>
         <w:t>Acronyms</w:t>
       </w:r>
@@ -3262,8 +3270,8 @@
           <w:specVanish/>
         </w:rPr>
       </w:pPr>
-      <w:bookmarkStart w:id="26" w:name="Acronym_API"/>
-      <w:bookmarkEnd w:id="26"/>
+      <w:bookmarkStart w:id="27" w:name="Acronym_API"/>
+      <w:bookmarkEnd w:id="27"/>
       <w:r>
         <w:t>AI</w:t>
       </w:r>
@@ -3288,7 +3296,7 @@
         </w:rPr>
       </w:pPr>
       <w:r>
-        <w:t>EI:</w:t>
+        <w:t>API</w:t>
       </w:r>
     </w:p>
     <w:p>
@@ -3296,18 +3304,8 @@
         <w:pStyle w:val="BodyText"/>
       </w:pPr>
       <w:r>
-        <w:t xml:space="preserve"> Emergent Intelligence</w:t>
-      </w:r>
-    </w:p>
-    <w:p>
-      <w:pPr>
-        <w:pStyle w:val="Heading3"/>
-      </w:pPr>
-      <w:bookmarkStart w:id="27" w:name="_Toc196037049"/>
-      <w:r>
-        <w:t>Terms</w:t>
-      </w:r>
-      <w:bookmarkEnd w:id="27"/>
+        <w:t xml:space="preserve"> : Application Programming Interface</w:t>
+      </w:r>
     </w:p>
     <w:p>
       <w:pPr>
@@ -3318,12 +3316,15 @@
         </w:rPr>
       </w:pPr>
       <w:r>
-        <w:t>Person</w:t>
-      </w:r>
-    </w:p>
-    <w:p>
-      <w:r>
-        <w:t xml:space="preserve"> : a physical person, who has one or more Personas. Not necessarily a system User.</w:t>
+        <w:t>BREAD</w:t>
+      </w:r>
+    </w:p>
+    <w:p>
+      <w:pPr>
+        <w:pStyle w:val="BodyText"/>
+      </w:pPr>
+      <w:r>
+        <w:t xml:space="preserve"> : Browse, Read, Edit, Add, Delete</w:t>
       </w:r>
     </w:p>
     <w:p>
@@ -3335,29 +3336,220 @@
         </w:rPr>
       </w:pPr>
       <w:r>
+        <w:t>CRUD</w:t>
+      </w:r>
+    </w:p>
+    <w:p>
+      <w:pPr>
+        <w:pStyle w:val="BodyText"/>
+      </w:pPr>
+      <w:r>
+        <w:t xml:space="preserve"> : Create, Retrieve, Update, Delete</w:t>
+      </w:r>
+    </w:p>
+    <w:p>
+      <w:pPr>
+        <w:pStyle w:val="Term-Def"/>
+        <w:rPr>
+          <w:vanish/>
+          <w:specVanish/>
+        </w:rPr>
+      </w:pPr>
+      <w:r>
+        <w:t>EI:</w:t>
+      </w:r>
+    </w:p>
+    <w:p>
+      <w:pPr>
+        <w:pStyle w:val="BodyText"/>
+      </w:pPr>
+      <w:r>
+        <w:t xml:space="preserve"> Emergent Intelligence</w:t>
+      </w:r>
+    </w:p>
+    <w:p>
+      <w:pPr>
+        <w:pStyle w:val="Term-Def"/>
+        <w:rPr>
+          <w:vanish/>
+          <w:specVanish/>
+        </w:rPr>
+      </w:pPr>
+      <w:r>
+        <w:t>RASCI</w:t>
+      </w:r>
+    </w:p>
+    <w:p>
+      <w:pPr>
+        <w:pStyle w:val="BodyText"/>
+      </w:pPr>
+      <w:r>
+        <w:t xml:space="preserve"> : Responsible, Accountable, Supporting Consulted, Informed</w:t>
+      </w:r>
+    </w:p>
+    <w:p>
+      <w:pPr>
+        <w:pStyle w:val="Term-Def"/>
+        <w:rPr>
+          <w:vanish/>
+          <w:specVanish/>
+        </w:rPr>
+      </w:pPr>
+      <w:r>
+        <w:t>RASCIMI</w:t>
+      </w:r>
+    </w:p>
+    <w:p>
+      <w:pPr>
+        <w:pStyle w:val="BodyText"/>
+      </w:pPr>
+      <w:r>
+        <w:t xml:space="preserve"> : an extension of RASCI: Responsible, Accountable, Supporting, Consulted, Informed, Member, Ignored</w:t>
+      </w:r>
+    </w:p>
+    <w:p>
+      <w:pPr>
+        <w:pStyle w:val="Term-Def"/>
+        <w:rPr>
+          <w:vanish/>
+          <w:specVanish/>
+        </w:rPr>
+      </w:pPr>
+      <w:r>
+        <w:t>UUID</w:t>
+      </w:r>
+    </w:p>
+    <w:p>
+      <w:pPr>
+        <w:pStyle w:val="BodyText"/>
+      </w:pPr>
+      <w:r>
+        <w:t xml:space="preserve"> : Universally Unique Identifier within a registry. </w:t>
+      </w:r>
+    </w:p>
+    <w:p>
+      <w:pPr>
+        <w:pStyle w:val="Heading3"/>
+      </w:pPr>
+      <w:bookmarkStart w:id="28" w:name="_Toc196037049"/>
+      <w:r>
+        <w:t>Terms</w:t>
+      </w:r>
+      <w:bookmarkEnd w:id="28"/>
+    </w:p>
+    <w:p>
+      <w:pPr>
+        <w:pStyle w:val="Term-Def"/>
+        <w:rPr>
+          <w:vanish/>
+          <w:specVanish/>
+        </w:rPr>
+      </w:pPr>
+      <w:r>
+        <w:t>Identity</w:t>
+      </w:r>
+    </w:p>
+    <w:p>
+      <w:pPr>
+        <w:pStyle w:val="BodyText"/>
+      </w:pPr>
+      <w:r>
+        <w:t xml:space="preserve"> : the uniqueness of a person within a specific system they are a member of, to which is assigned an Identifier.</w:t>
+      </w:r>
+    </w:p>
+    <w:p>
+      <w:pPr>
+        <w:pStyle w:val="Term-Def"/>
+        <w:rPr>
+          <w:vanish/>
+          <w:specVanish/>
+        </w:rPr>
+      </w:pPr>
+      <w:r>
+        <w:t>Identifier</w:t>
+      </w:r>
+    </w:p>
+    <w:p>
+      <w:pPr>
+        <w:pStyle w:val="BodyText"/>
+      </w:pPr>
+      <w:r>
+        <w:t xml:space="preserve"> : the unique ID (number, UUID, etc.) value of a person within a system’s registry.</w:t>
+      </w:r>
+    </w:p>
+    <w:p>
+      <w:pPr>
+        <w:pStyle w:val="Term-Def"/>
+        <w:rPr>
+          <w:vanish/>
+          <w:specVanish/>
+        </w:rPr>
+      </w:pPr>
+      <w:r>
+        <w:t>Person</w:t>
+      </w:r>
+    </w:p>
+    <w:p>
+      <w:r>
+        <w:t xml:space="preserve"> : a physical person, who has one or more Personas. Not necessarily a system User.</w:t>
+      </w:r>
+    </w:p>
+    <w:p>
+      <w:pPr>
+        <w:pStyle w:val="Term-Def"/>
+        <w:rPr>
+          <w:vanish/>
+          <w:specVanish/>
+        </w:rPr>
+      </w:pPr>
+      <w:r>
         <w:t>Persona</w:t>
       </w:r>
     </w:p>
     <w:p>
       <w:r>
-        <w:t xml:space="preserve"> : a facet that a Person presents to a Group of some kind. </w:t>
-      </w:r>
-      <w:bookmarkStart w:id="28" w:name="Term_ApplicationProgrammingInterface"/>
-      <w:bookmarkEnd w:id="24"/>
-      <w:bookmarkEnd w:id="28"/>
+        <w:t xml:space="preserve"> : a facet that a Person presents to </w:t>
+      </w:r>
+      <w:r>
+        <w:t xml:space="preserve">be a Member – i.e. a Role  -- within </w:t>
+      </w:r>
+      <w:r>
+        <w:t xml:space="preserve">a Group of some kind. </w:t>
+      </w:r>
+      <w:bookmarkStart w:id="29" w:name="Term_ApplicationProgrammingInterface"/>
+      <w:bookmarkEnd w:id="26"/>
+      <w:bookmarkEnd w:id="29"/>
+    </w:p>
+    <w:p>
+      <w:pPr>
+        <w:pStyle w:val="Term-Def"/>
+        <w:rPr>
+          <w:vanish/>
+          <w:specVanish/>
+        </w:rPr>
+      </w:pPr>
+      <w:r>
+        <w:lastRenderedPageBreak/>
+        <w:t>Role</w:t>
+      </w:r>
+    </w:p>
+    <w:p>
+      <w:r>
+        <w:t xml:space="preserve"> : a logical collection of Permissions. See RASCIMI.</w:t>
+      </w:r>
     </w:p>
     <w:p>
       <w:pPr>
         <w:pStyle w:val="Appendix"/>
       </w:pPr>
-      <w:bookmarkStart w:id="29" w:name="_Toc196037050"/>
+      <w:bookmarkStart w:id="30" w:name="_Toc196037050"/>
       <w:r>
         <w:rPr>
           <w:bCs/>
         </w:rPr>
         <w:t>Appendix B – Sources and Influences</w:t>
       </w:r>
-      <w:bookmarkEnd w:id="29"/>
+      <w:bookmarkEnd w:id="30"/>
     </w:p>
     <w:p>
       <w:pPr>
@@ -3371,11 +3563,11 @@
       <w:pPr>
         <w:pStyle w:val="Heading3"/>
       </w:pPr>
-      <w:bookmarkStart w:id="30" w:name="_Toc196037051"/>
+      <w:bookmarkStart w:id="31" w:name="_Toc196037051"/>
       <w:r>
         <w:t>Historical and Philosophical Influences</w:t>
       </w:r>
-      <w:bookmarkEnd w:id="30"/>
+      <w:bookmarkEnd w:id="31"/>
     </w:p>
     <w:p>
       <w:pPr>
@@ -3459,7 +3651,7 @@
       <w:pPr>
         <w:pStyle w:val="Heading3"/>
       </w:pPr>
-      <w:bookmarkStart w:id="31" w:name="_Toc196037052"/>
+      <w:bookmarkStart w:id="32" w:name="_Toc196037052"/>
       <w:r>
         <w:rPr>
           <w:bCs/>
@@ -3475,7 +3667,7 @@
         </w:rPr>
         <w:t xml:space="preserve"> Theory and Cultural Context</w:t>
       </w:r>
-      <w:bookmarkEnd w:id="31"/>
+      <w:bookmarkEnd w:id="32"/>
     </w:p>
     <w:p>
       <w:pPr>
@@ -3520,7 +3712,6 @@
         </w:numPr>
       </w:pPr>
       <w:r>
-        <w:lastRenderedPageBreak/>
         <w:t>OECD Future of Education and Skills 2030 – redefining student agency and lifelong learning.</w:t>
       </w:r>
     </w:p>
@@ -3540,7 +3731,7 @@
       <w:pPr>
         <w:pStyle w:val="Heading3"/>
       </w:pPr>
-      <w:bookmarkStart w:id="32" w:name="_Toc196037053"/>
+      <w:bookmarkStart w:id="33" w:name="_Toc196037053"/>
       <w:r>
         <w:rPr>
           <w:bCs/>
@@ -3556,7 +3747,7 @@
         </w:rPr>
         <w:t xml:space="preserve"> and AI Context</w:t>
       </w:r>
-      <w:bookmarkEnd w:id="32"/>
+      <w:bookmarkEnd w:id="33"/>
     </w:p>
     <w:p>
       <w:pPr>
@@ -3650,7 +3841,7 @@
       <w:pPr>
         <w:pStyle w:val="Heading3"/>
       </w:pPr>
-      <w:bookmarkStart w:id="33" w:name="_Toc196037054"/>
+      <w:bookmarkStart w:id="34" w:name="_Toc196037054"/>
       <w:r>
         <w:rPr>
           <w:bCs/>
@@ -3666,7 +3857,7 @@
         </w:rPr>
         <w:t xml:space="preserve"> Frameworks</w:t>
       </w:r>
-      <w:bookmarkEnd w:id="33"/>
+      <w:bookmarkEnd w:id="34"/>
     </w:p>
     <w:p>
       <w:pPr>
@@ -3677,15 +3868,7 @@
         </w:numPr>
       </w:pPr>
       <w:r>
-        <w:t xml:space="preserve">Mātauranga Māori – especially in relation to socialised learning, collective intelligence, and </w:t>
-      </w:r>
-      <w:proofErr w:type="spellStart"/>
-      <w:r>
-        <w:t>kaitiakitanga</w:t>
-      </w:r>
-      <w:proofErr w:type="spellEnd"/>
-      <w:r>
-        <w:t xml:space="preserve"> (guardianship).</w:t>
+        <w:t>Mātauranga Māori – especially in relation to socialised learning, collective intelligence, and kaitiakitanga (guardianship).</w:t>
       </w:r>
     </w:p>
     <w:p>
@@ -3702,16 +3885,42 @@
     </w:p>
     <w:p>
       <w:pPr>
+        <w:pStyle w:val="Heading3"/>
+      </w:pPr>
+      <w:r>
+        <w:lastRenderedPageBreak/>
+        <w:t>Artificial Intelligence</w:t>
+      </w:r>
+    </w:p>
+    <w:p>
+      <w:pPr>
         <w:pStyle w:val="BodyText"/>
+        <w:numPr>
+          <w:ilvl w:val="0"/>
+          <w:numId w:val="94"/>
+        </w:numPr>
+      </w:pPr>
+      <w:hyperlink r:id="rId12" w:history="1">
+        <w:r>
+          <w:rPr>
+            <w:rStyle w:val="Hyperlink"/>
+          </w:rPr>
+          <w:t>The Era of Experience Paper.pdf</w:t>
+        </w:r>
+      </w:hyperlink>
+    </w:p>
+    <w:p>
+      <w:pPr>
+        <w:pStyle w:val="BodyText"/>
       </w:pPr>
     </w:p>
     <w:sectPr>
-      <w:headerReference w:type="even" r:id="rId12"/>
-      <w:headerReference w:type="default" r:id="rId13"/>
-      <w:footerReference w:type="even" r:id="rId14"/>
-      <w:footerReference w:type="default" r:id="rId15"/>
-      <w:headerReference w:type="first" r:id="rId16"/>
-      <w:footerReference w:type="first" r:id="rId17"/>
+      <w:headerReference w:type="even" r:id="rId13"/>
+      <w:headerReference w:type="default" r:id="rId14"/>
+      <w:footerReference w:type="even" r:id="rId15"/>
+      <w:footerReference w:type="default" r:id="rId16"/>
+      <w:headerReference w:type="first" r:id="rId17"/>
+      <w:footerReference w:type="first" r:id="rId18"/>
       <w:pgSz w:w="11906" w:h="16838"/>
       <w:pgMar w:top="1843" w:right="1191" w:bottom="1021" w:left="1191" w:header="709" w:footer="709" w:gutter="0"/>
       <w:cols w:space="708"/>
@@ -4259,6 +4468,30 @@
       </w:pPr>
     </w:p>
     <w:p/>
+  </w:footnote>
+  <w:footnote w:id="2">
+    <w:p>
+      <w:pPr>
+        <w:pStyle w:val="FootnoteText"/>
+      </w:pPr>
+      <w:r>
+        <w:rPr>
+          <w:rStyle w:val="FootnoteReference"/>
+        </w:rPr>
+        <w:footnoteRef/>
+      </w:r>
+      <w:r>
+        <w:t xml:space="preserve"> </w:t>
+      </w:r>
+      <w:hyperlink r:id="rId1" w:history="1">
+        <w:r>
+          <w:rPr>
+            <w:rStyle w:val="Hyperlink"/>
+          </w:rPr>
+          <w:t>The Era of Experience Paper.pdf</w:t>
+        </w:r>
+      </w:hyperlink>
+    </w:p>
   </w:footnote>
 </w:footnotes>
 </file>
@@ -16248,6 +16481,46 @@
       <w:lang w:eastAsia="en-NZ"/>
     </w:rPr>
   </w:style>
+  <w:style w:type="paragraph" w:styleId="FootnoteText">
+    <w:name w:val="footnote text"/>
+    <w:basedOn w:val="Normal"/>
+    <w:link w:val="FootnoteTextChar"/>
+    <w:uiPriority w:val="99"/>
+    <w:semiHidden/>
+    <w:unhideWhenUsed/>
+    <w:rsid w:val="0076345D"/>
+    <w:pPr>
+      <w:spacing w:before="0" w:after="0" w:line="240" w:lineRule="auto"/>
+    </w:pPr>
+    <w:rPr>
+      <w:sz w:val="20"/>
+      <w:szCs w:val="20"/>
+    </w:rPr>
+  </w:style>
+  <w:style w:type="character" w:customStyle="1" w:styleId="FootnoteTextChar">
+    <w:name w:val="Footnote Text Char"/>
+    <w:basedOn w:val="DefaultParagraphFont"/>
+    <w:link w:val="FootnoteText"/>
+    <w:uiPriority w:val="99"/>
+    <w:semiHidden/>
+    <w:rsid w:val="0076345D"/>
+    <w:rPr>
+      <w:rFonts w:ascii="Arial" w:hAnsi="Arial"/>
+      <w:sz w:val="20"/>
+      <w:szCs w:val="20"/>
+    </w:rPr>
+  </w:style>
+  <w:style w:type="character" w:styleId="FootnoteReference">
+    <w:name w:val="footnote reference"/>
+    <w:basedOn w:val="DefaultParagraphFont"/>
+    <w:uiPriority w:val="99"/>
+    <w:semiHidden/>
+    <w:unhideWhenUsed/>
+    <w:rsid w:val="0076345D"/>
+    <w:rPr>
+      <w:vertAlign w:val="superscript"/>
+    </w:rPr>
+  </w:style>
 </w:styles>
 </file>
 
@@ -16556,81 +16829,6 @@
 </file>
 
 <file path=customXml/item2.xml><?xml version="1.0" encoding="utf-8"?>
-<p:properties xmlns:p="http://schemas.microsoft.com/office/2006/metadata/properties" xmlns:xsi="http://www.w3.org/2001/XMLSchema-instance" xmlns:pc="http://schemas.microsoft.com/office/infopath/2007/PartnerControls">
-  <documentManagement>
-    <_ip_UnifiedCompliancePolicyProperties xmlns="http://schemas.microsoft.com/sharepoint/v3" xsi:nil="true"/>
-    <_ip_UnifiedCompliancePolicyUIAction xmlns="http://schemas.microsoft.com/sharepoint/v3" xsi:nil="true"/>
-    <lcf76f155ced4ddcb4097134ff3c332f xmlns="139127ee-9518-45d9-9514-77dc8f273ced">
-      <Terms xmlns="http://schemas.microsoft.com/office/infopath/2007/PartnerControls"/>
-    </lcf76f155ced4ddcb4097134ff3c332f>
-    <_x0020_ xmlns="139127ee-9518-45d9-9514-77dc8f273ced" xsi:nil="true"/>
-    <DateandTime xmlns="139127ee-9518-45d9-9514-77dc8f273ced" xsi:nil="true"/>
-    <Comment xmlns="139127ee-9518-45d9-9514-77dc8f273ced" xsi:nil="true"/>
-    <TaxCatchAll xmlns="d267a1a7-8edd-4111-a118-4a206d87cecc" xsi:nil="true"/>
-    <_dlc_DocId xmlns="e1b0dd96-a81d-477c-8ece-ee9c4f66c737">MOED-597021718-2941</_dlc_DocId>
-    <_dlc_DocIdUrl xmlns="e1b0dd96-a81d-477c-8ece-ee9c4f66c737">
-      <Url>https://educationgovtnz.sharepoint.com/sites/GRPMoEICTTPHMStrengtheningCyberSecurityandDigitalServicesinK/_layouts/15/DocIdRedir.aspx?ID=MOED-597021718-2941</Url>
-      <Description>MOED-597021718-2941</Description>
-    </_dlc_DocIdUrl>
-  </documentManagement>
-</p:properties>
-</file>
-
-<file path=customXml/item3.xml><?xml version="1.0" encoding="utf-8"?>
-<?mso-contentType ?>
-<spe:Receivers xmlns:spe="http://schemas.microsoft.com/sharepoint/events">
-  <Receiver>
-    <Name>Document ID Generator</Name>
-    <Synchronization>Synchronous</Synchronization>
-    <Type>10001</Type>
-    <SequenceNumber>1000</SequenceNumber>
-    <Url/>
-    <Assembly>Microsoft.Office.DocumentManagement, Version=16.0.0.0, Culture=neutral, PublicKeyToken=71e9bce111e9429c</Assembly>
-    <Class>Microsoft.Office.DocumentManagement.Internal.DocIdHandler</Class>
-    <Data/>
-    <Filter/>
-  </Receiver>
-  <Receiver>
-    <Name>Document ID Generator</Name>
-    <Synchronization>Synchronous</Synchronization>
-    <Type>10002</Type>
-    <SequenceNumber>1001</SequenceNumber>
-    <Url/>
-    <Assembly>Microsoft.Office.DocumentManagement, Version=16.0.0.0, Culture=neutral, PublicKeyToken=71e9bce111e9429c</Assembly>
-    <Class>Microsoft.Office.DocumentManagement.Internal.DocIdHandler</Class>
-    <Data/>
-    <Filter/>
-  </Receiver>
-  <Receiver>
-    <Name>Document ID Generator</Name>
-    <Synchronization>Synchronous</Synchronization>
-    <Type>10004</Type>
-    <SequenceNumber>1002</SequenceNumber>
-    <Url/>
-    <Assembly>Microsoft.Office.DocumentManagement, Version=16.0.0.0, Culture=neutral, PublicKeyToken=71e9bce111e9429c</Assembly>
-    <Class>Microsoft.Office.DocumentManagement.Internal.DocIdHandler</Class>
-    <Data/>
-    <Filter/>
-  </Receiver>
-  <Receiver>
-    <Name>Document ID Generator</Name>
-    <Synchronization>Synchronous</Synchronization>
-    <Type>10006</Type>
-    <SequenceNumber>1003</SequenceNumber>
-    <Url/>
-    <Assembly>Microsoft.Office.DocumentManagement, Version=16.0.0.0, Culture=neutral, PublicKeyToken=71e9bce111e9429c</Assembly>
-    <Class>Microsoft.Office.DocumentManagement.Internal.DocIdHandler</Class>
-    <Data/>
-    <Filter/>
-  </Receiver>
-</spe:Receivers>
-</file>
-
-<file path=customXml/item4.xml><?xml version="1.0" encoding="utf-8"?>
-<b:Sources xmlns:b="http://schemas.openxmlformats.org/officeDocument/2006/bibliography" xmlns="http://schemas.openxmlformats.org/officeDocument/2006/bibliography" SelectedStyle="\APASixthEditionOfficeOnline.xsl" StyleName="APA" Version="6"/>
-</file>
-
-<file path=customXml/item5.xml><?xml version="1.0" encoding="utf-8"?>
 <ct:contentTypeSchema xmlns:ct="http://schemas.microsoft.com/office/2006/metadata/contentType" xmlns:ma="http://schemas.microsoft.com/office/2006/metadata/properties/metaAttributes" ct:_="" ma:_="" ma:contentTypeName="Document" ma:contentTypeID="0x010100B480C2AAFAD0314B93110FBA94AF803E" ma:contentTypeVersion="19" ma:contentTypeDescription="Create a new document." ma:contentTypeScope="" ma:versionID="74a3b9bfef33761f57034edf28b9506d">
   <xsd:schema xmlns:xsd="http://www.w3.org/2001/XMLSchema" xmlns:xs="http://www.w3.org/2001/XMLSchema" xmlns:p="http://schemas.microsoft.com/office/2006/metadata/properties" xmlns:ns1="http://schemas.microsoft.com/sharepoint/v3" xmlns:ns2="139127ee-9518-45d9-9514-77dc8f273ced" xmlns:ns3="e1b0dd96-a81d-477c-8ece-ee9c4f66c737" xmlns:ns4="d267a1a7-8edd-4111-a118-4a206d87cecc" targetNamespace="http://schemas.microsoft.com/office/2006/metadata/properties" ma:root="true" ma:fieldsID="ffc9e1ae2e65d33f32ce329a3d87134b" ns1:_="" ns2:_="" ns3:_="" ns4:_="">
     <xsd:import namespace="http://schemas.microsoft.com/sharepoint/v3"/>
@@ -16928,6 +17126,81 @@
 </ct:contentTypeSchema>
 </file>
 
+<file path=customXml/item3.xml><?xml version="1.0" encoding="utf-8"?>
+<b:Sources xmlns:b="http://schemas.openxmlformats.org/officeDocument/2006/bibliography" xmlns="http://schemas.openxmlformats.org/officeDocument/2006/bibliography" SelectedStyle="\APASixthEditionOfficeOnline.xsl" StyleName="APA" Version="6"/>
+</file>
+
+<file path=customXml/item4.xml><?xml version="1.0" encoding="utf-8"?>
+<?mso-contentType ?>
+<spe:Receivers xmlns:spe="http://schemas.microsoft.com/sharepoint/events">
+  <Receiver>
+    <Name>Document ID Generator</Name>
+    <Synchronization>Synchronous</Synchronization>
+    <Type>10001</Type>
+    <SequenceNumber>1000</SequenceNumber>
+    <Url/>
+    <Assembly>Microsoft.Office.DocumentManagement, Version=16.0.0.0, Culture=neutral, PublicKeyToken=71e9bce111e9429c</Assembly>
+    <Class>Microsoft.Office.DocumentManagement.Internal.DocIdHandler</Class>
+    <Data/>
+    <Filter/>
+  </Receiver>
+  <Receiver>
+    <Name>Document ID Generator</Name>
+    <Synchronization>Synchronous</Synchronization>
+    <Type>10002</Type>
+    <SequenceNumber>1001</SequenceNumber>
+    <Url/>
+    <Assembly>Microsoft.Office.DocumentManagement, Version=16.0.0.0, Culture=neutral, PublicKeyToken=71e9bce111e9429c</Assembly>
+    <Class>Microsoft.Office.DocumentManagement.Internal.DocIdHandler</Class>
+    <Data/>
+    <Filter/>
+  </Receiver>
+  <Receiver>
+    <Name>Document ID Generator</Name>
+    <Synchronization>Synchronous</Synchronization>
+    <Type>10004</Type>
+    <SequenceNumber>1002</SequenceNumber>
+    <Url/>
+    <Assembly>Microsoft.Office.DocumentManagement, Version=16.0.0.0, Culture=neutral, PublicKeyToken=71e9bce111e9429c</Assembly>
+    <Class>Microsoft.Office.DocumentManagement.Internal.DocIdHandler</Class>
+    <Data/>
+    <Filter/>
+  </Receiver>
+  <Receiver>
+    <Name>Document ID Generator</Name>
+    <Synchronization>Synchronous</Synchronization>
+    <Type>10006</Type>
+    <SequenceNumber>1003</SequenceNumber>
+    <Url/>
+    <Assembly>Microsoft.Office.DocumentManagement, Version=16.0.0.0, Culture=neutral, PublicKeyToken=71e9bce111e9429c</Assembly>
+    <Class>Microsoft.Office.DocumentManagement.Internal.DocIdHandler</Class>
+    <Data/>
+    <Filter/>
+  </Receiver>
+</spe:Receivers>
+</file>
+
+<file path=customXml/item5.xml><?xml version="1.0" encoding="utf-8"?>
+<p:properties xmlns:p="http://schemas.microsoft.com/office/2006/metadata/properties" xmlns:xsi="http://www.w3.org/2001/XMLSchema-instance" xmlns:pc="http://schemas.microsoft.com/office/infopath/2007/PartnerControls">
+  <documentManagement>
+    <_ip_UnifiedCompliancePolicyProperties xmlns="http://schemas.microsoft.com/sharepoint/v3" xsi:nil="true"/>
+    <_ip_UnifiedCompliancePolicyUIAction xmlns="http://schemas.microsoft.com/sharepoint/v3" xsi:nil="true"/>
+    <lcf76f155ced4ddcb4097134ff3c332f xmlns="139127ee-9518-45d9-9514-77dc8f273ced">
+      <Terms xmlns="http://schemas.microsoft.com/office/infopath/2007/PartnerControls"/>
+    </lcf76f155ced4ddcb4097134ff3c332f>
+    <_x0020_ xmlns="139127ee-9518-45d9-9514-77dc8f273ced" xsi:nil="true"/>
+    <DateandTime xmlns="139127ee-9518-45d9-9514-77dc8f273ced" xsi:nil="true"/>
+    <Comment xmlns="139127ee-9518-45d9-9514-77dc8f273ced" xsi:nil="true"/>
+    <TaxCatchAll xmlns="d267a1a7-8edd-4111-a118-4a206d87cecc" xsi:nil="true"/>
+    <_dlc_DocId xmlns="e1b0dd96-a81d-477c-8ece-ee9c4f66c737">MOED-597021718-2941</_dlc_DocId>
+    <_dlc_DocIdUrl xmlns="e1b0dd96-a81d-477c-8ece-ee9c4f66c737">
+      <Url>https://educationgovtnz.sharepoint.com/sites/GRPMoEICTTPHMStrengtheningCyberSecurityandDigitalServicesinK/_layouts/15/DocIdRedir.aspx?ID=MOED-597021718-2941</Url>
+      <Description>MOED-597021718-2941</Description>
+    </_dlc_DocIdUrl>
+  </documentManagement>
+</p:properties>
+</file>
+
 <file path=customXml/itemProps1.xml><?xml version="1.0" encoding="utf-8"?>
 <ds:datastoreItem xmlns:ds="http://schemas.openxmlformats.org/officeDocument/2006/customXml" ds:itemID="{9834B279-DC96-488F-99E8-C29601DFA13D}">
   <ds:schemaRefs>
@@ -16937,35 +17210,6 @@
 </file>
 
 <file path=customXml/itemProps2.xml><?xml version="1.0" encoding="utf-8"?>
-<ds:datastoreItem xmlns:ds="http://schemas.openxmlformats.org/officeDocument/2006/customXml" ds:itemID="{6702286D-F273-4089-9CAA-235928BAA15D}">
-  <ds:schemaRefs>
-    <ds:schemaRef ds:uri="http://schemas.microsoft.com/office/2006/metadata/properties"/>
-    <ds:schemaRef ds:uri="http://schemas.microsoft.com/office/infopath/2007/PartnerControls"/>
-    <ds:schemaRef ds:uri="http://schemas.microsoft.com/sharepoint/v3"/>
-    <ds:schemaRef ds:uri="139127ee-9518-45d9-9514-77dc8f273ced"/>
-    <ds:schemaRef ds:uri="d267a1a7-8edd-4111-a118-4a206d87cecc"/>
-    <ds:schemaRef ds:uri="e1b0dd96-a81d-477c-8ece-ee9c4f66c737"/>
-  </ds:schemaRefs>
-</ds:datastoreItem>
-</file>
-
-<file path=customXml/itemProps3.xml><?xml version="1.0" encoding="utf-8"?>
-<ds:datastoreItem xmlns:ds="http://schemas.openxmlformats.org/officeDocument/2006/customXml" ds:itemID="{2023D3F9-1C64-4968-82D7-149C6251DAD6}">
-  <ds:schemaRefs>
-    <ds:schemaRef ds:uri="http://schemas.microsoft.com/sharepoint/events"/>
-  </ds:schemaRefs>
-</ds:datastoreItem>
-</file>
-
-<file path=customXml/itemProps4.xml><?xml version="1.0" encoding="utf-8"?>
-<ds:datastoreItem xmlns:ds="http://schemas.openxmlformats.org/officeDocument/2006/customXml" ds:itemID="{B5E2C1A7-32A2-494A-B871-83CBA7258EA8}">
-  <ds:schemaRefs>
-    <ds:schemaRef ds:uri="http://schemas.openxmlformats.org/officeDocument/2006/bibliography"/>
-  </ds:schemaRefs>
-</ds:datastoreItem>
-</file>
-
-<file path=customXml/itemProps5.xml><?xml version="1.0" encoding="utf-8"?>
 <ds:datastoreItem xmlns:ds="http://schemas.openxmlformats.org/officeDocument/2006/customXml" ds:itemID="{A92CC428-19C8-41A4-8077-F0319381BD4C}">
   <ds:schemaRefs>
     <ds:schemaRef ds:uri="http://schemas.microsoft.com/office/2006/metadata/contentType"/>
@@ -16984,4 +17228,33 @@
     <ds:schemaRef ds:uri="http://schemas.microsoft.com/internal/obd"/>
   </ds:schemaRefs>
 </ds:datastoreItem>
+</file>
+
+<file path=customXml/itemProps3.xml><?xml version="1.0" encoding="utf-8"?>
+<ds:datastoreItem xmlns:ds="http://schemas.openxmlformats.org/officeDocument/2006/customXml" ds:itemID="{B5E2C1A7-32A2-494A-B871-83CBA7258EA8}">
+  <ds:schemaRefs>
+    <ds:schemaRef ds:uri="http://schemas.openxmlformats.org/officeDocument/2006/bibliography"/>
+  </ds:schemaRefs>
+</ds:datastoreItem>
+</file>
+
+<file path=customXml/itemProps4.xml><?xml version="1.0" encoding="utf-8"?>
+<ds:datastoreItem xmlns:ds="http://schemas.openxmlformats.org/officeDocument/2006/customXml" ds:itemID="{2023D3F9-1C64-4968-82D7-149C6251DAD6}">
+  <ds:schemaRefs>
+    <ds:schemaRef ds:uri="http://schemas.microsoft.com/sharepoint/events"/>
+  </ds:schemaRefs>
+</ds:datastoreItem>
+</file>
+
+<file path=customXml/itemProps5.xml><?xml version="1.0" encoding="utf-8"?>
+<ds:datastoreItem xmlns:ds="http://schemas.openxmlformats.org/officeDocument/2006/customXml" ds:itemID="{6702286D-F273-4089-9CAA-235928BAA15D}">
+  <ds:schemaRefs>
+    <ds:schemaRef ds:uri="http://schemas.microsoft.com/office/2006/metadata/properties"/>
+    <ds:schemaRef ds:uri="http://schemas.microsoft.com/office/infopath/2007/PartnerControls"/>
+    <ds:schemaRef ds:uri="http://schemas.microsoft.com/sharepoint/v3"/>
+    <ds:schemaRef ds:uri="139127ee-9518-45d9-9514-77dc8f273ced"/>
+    <ds:schemaRef ds:uri="d267a1a7-8edd-4111-a118-4a206d87cecc"/>
+    <ds:schemaRef ds:uri="e1b0dd96-a81d-477c-8ece-ee9c4f66c737"/>
+  </ds:schemaRefs>
+</ds:datastoreItem>
 </file>
</xml_diff>